<commit_message>
update topicguide templates to fix formatting of table and figure captions
</commit_message>
<xml_diff>
--- a/inst/rmarkdown/templates/topicguide/resources/template.docx
+++ b/inst/rmarkdown/templates/topicguide/resources/template.docx
@@ -6,6 +6,8 @@
       <w:pPr>
         <w:pStyle w:val="Title"/>
       </w:pPr>
+      <w:bookmarkStart w:id="0" w:name="_GoBack"/>
+      <w:bookmarkEnd w:id="0"/>
       <w:r>
         <w:t>Bayesian Calibration</w:t>
       </w:r>
@@ -22,8 +24,8 @@
       <w:pPr>
         <w:pStyle w:val="Heading1"/>
       </w:pPr>
-      <w:bookmarkStart w:id="0" w:name="r-markdown"/>
-      <w:bookmarkEnd w:id="0"/>
+      <w:bookmarkStart w:id="1" w:name="r-markdown"/>
+      <w:bookmarkEnd w:id="1"/>
       <w:r>
         <w:t>R Markdown</w:t>
       </w:r>
@@ -150,8 +152,8 @@
       <w:pPr>
         <w:pStyle w:val="Heading2"/>
       </w:pPr>
-      <w:bookmarkStart w:id="1" w:name="including-plots"/>
-      <w:bookmarkEnd w:id="1"/>
+      <w:bookmarkStart w:id="2" w:name="including-plots"/>
+      <w:bookmarkEnd w:id="2"/>
       <w:r>
         <w:t>Including Plots</w:t>
       </w:r>
@@ -163,8 +165,6 @@
       <w:r>
         <w:t>You can also embed plots, for example:</w:t>
       </w:r>
-      <w:bookmarkStart w:id="2" w:name="_GoBack"/>
-      <w:bookmarkEnd w:id="2"/>
     </w:p>
     <w:p>
       <w:r>
@@ -494,7 +494,7 @@
   <w:abstractNum w:abstractNumId="2" w15:restartNumberingAfterBreak="0">
     <w:nsid w:val="FFFFFF7C"/>
     <w:multiLevelType w:val="singleLevel"/>
-    <w:tmpl w:val="0F324B74"/>
+    <w:tmpl w:val="565ECC38"/>
     <w:lvl w:ilvl="0">
       <w:start w:val="1"/>
       <w:numFmt w:val="decimal"/>
@@ -511,7 +511,7 @@
   <w:abstractNum w:abstractNumId="3" w15:restartNumberingAfterBreak="0">
     <w:nsid w:val="FFFFFF7D"/>
     <w:multiLevelType w:val="singleLevel"/>
-    <w:tmpl w:val="F01C0AD2"/>
+    <w:tmpl w:val="0B005444"/>
     <w:lvl w:ilvl="0">
       <w:start w:val="1"/>
       <w:numFmt w:val="decimal"/>
@@ -528,7 +528,7 @@
   <w:abstractNum w:abstractNumId="4" w15:restartNumberingAfterBreak="0">
     <w:nsid w:val="FFFFFF7E"/>
     <w:multiLevelType w:val="singleLevel"/>
-    <w:tmpl w:val="559A741E"/>
+    <w:tmpl w:val="3E629116"/>
     <w:lvl w:ilvl="0">
       <w:start w:val="1"/>
       <w:numFmt w:val="decimal"/>
@@ -545,7 +545,7 @@
   <w:abstractNum w:abstractNumId="5" w15:restartNumberingAfterBreak="0">
     <w:nsid w:val="FFFFFF7F"/>
     <w:multiLevelType w:val="singleLevel"/>
-    <w:tmpl w:val="3760B12C"/>
+    <w:tmpl w:val="9E406AF2"/>
     <w:lvl w:ilvl="0">
       <w:start w:val="1"/>
       <w:numFmt w:val="decimal"/>
@@ -562,7 +562,7 @@
   <w:abstractNum w:abstractNumId="6" w15:restartNumberingAfterBreak="0">
     <w:nsid w:val="FFFFFF80"/>
     <w:multiLevelType w:val="singleLevel"/>
-    <w:tmpl w:val="3C38C3D0"/>
+    <w:tmpl w:val="ADBA33E0"/>
     <w:lvl w:ilvl="0">
       <w:start w:val="1"/>
       <w:numFmt w:val="bullet"/>
@@ -582,7 +582,7 @@
   <w:abstractNum w:abstractNumId="7" w15:restartNumberingAfterBreak="0">
     <w:nsid w:val="FFFFFF81"/>
     <w:multiLevelType w:val="singleLevel"/>
-    <w:tmpl w:val="A0569F6A"/>
+    <w:tmpl w:val="A170F8D4"/>
     <w:lvl w:ilvl="0">
       <w:start w:val="1"/>
       <w:numFmt w:val="bullet"/>
@@ -602,7 +602,7 @@
   <w:abstractNum w:abstractNumId="8" w15:restartNumberingAfterBreak="0">
     <w:nsid w:val="FFFFFF82"/>
     <w:multiLevelType w:val="singleLevel"/>
-    <w:tmpl w:val="357A12D8"/>
+    <w:tmpl w:val="9F8EABFA"/>
     <w:lvl w:ilvl="0">
       <w:start w:val="1"/>
       <w:numFmt w:val="bullet"/>
@@ -622,7 +622,7 @@
   <w:abstractNum w:abstractNumId="9" w15:restartNumberingAfterBreak="0">
     <w:nsid w:val="FFFFFF83"/>
     <w:multiLevelType w:val="singleLevel"/>
-    <w:tmpl w:val="3A58D2FA"/>
+    <w:tmpl w:val="0BD64D16"/>
     <w:lvl w:ilvl="0">
       <w:start w:val="1"/>
       <w:numFmt w:val="bullet"/>
@@ -642,7 +642,7 @@
   <w:abstractNum w:abstractNumId="10" w15:restartNumberingAfterBreak="0">
     <w:nsid w:val="FFFFFF88"/>
     <w:multiLevelType w:val="singleLevel"/>
-    <w:tmpl w:val="75CE0188"/>
+    <w:tmpl w:val="4AB6A404"/>
     <w:lvl w:ilvl="0">
       <w:start w:val="1"/>
       <w:numFmt w:val="decimal"/>
@@ -659,7 +659,7 @@
   <w:abstractNum w:abstractNumId="11" w15:restartNumberingAfterBreak="0">
     <w:nsid w:val="FFFFFF89"/>
     <w:multiLevelType w:val="singleLevel"/>
-    <w:tmpl w:val="4F7CCFC6"/>
+    <w:tmpl w:val="B3123EEA"/>
     <w:lvl w:ilvl="0">
       <w:start w:val="1"/>
       <w:numFmt w:val="bullet"/>
@@ -1799,13 +1799,14 @@
   <w:style w:type="paragraph" w:customStyle="1" w:styleId="TableCaption">
     <w:name w:val="Table Caption"/>
     <w:basedOn w:val="Caption"/>
-    <w:rsid w:val="00395524"/>
+    <w:rsid w:val="00934FF8"/>
     <w:pPr>
       <w:keepNext/>
       <w:spacing w:after="0"/>
     </w:pPr>
     <w:rPr>
       <w:rFonts w:asciiTheme="majorHAnsi" w:hAnsiTheme="majorHAnsi"/>
+      <w:i w:val="0"/>
       <w:sz w:val="22"/>
     </w:rPr>
   </w:style>

</xml_diff>

<commit_message>
update formating of table captions in topic guide
</commit_message>
<xml_diff>
--- a/inst/rmarkdown/templates/topicguide/resources/template.docx
+++ b/inst/rmarkdown/templates/topicguide/resources/template.docx
@@ -494,7 +494,7 @@
   <w:abstractNum w:abstractNumId="2" w15:restartNumberingAfterBreak="0">
     <w:nsid w:val="FFFFFF7C"/>
     <w:multiLevelType w:val="singleLevel"/>
-    <w:tmpl w:val="B7CA5DFC"/>
+    <w:tmpl w:val="367A300A"/>
     <w:lvl w:ilvl="0">
       <w:start w:val="1"/>
       <w:numFmt w:val="decimal"/>
@@ -511,7 +511,7 @@
   <w:abstractNum w:abstractNumId="3" w15:restartNumberingAfterBreak="0">
     <w:nsid w:val="FFFFFF7D"/>
     <w:multiLevelType w:val="singleLevel"/>
-    <w:tmpl w:val="0E7C27CC"/>
+    <w:tmpl w:val="3CD2A04E"/>
     <w:lvl w:ilvl="0">
       <w:start w:val="1"/>
       <w:numFmt w:val="decimal"/>
@@ -528,7 +528,7 @@
   <w:abstractNum w:abstractNumId="4" w15:restartNumberingAfterBreak="0">
     <w:nsid w:val="FFFFFF7E"/>
     <w:multiLevelType w:val="singleLevel"/>
-    <w:tmpl w:val="12D25CEA"/>
+    <w:tmpl w:val="4ED6DF58"/>
     <w:lvl w:ilvl="0">
       <w:start w:val="1"/>
       <w:numFmt w:val="decimal"/>
@@ -545,7 +545,7 @@
   <w:abstractNum w:abstractNumId="5" w15:restartNumberingAfterBreak="0">
     <w:nsid w:val="FFFFFF7F"/>
     <w:multiLevelType w:val="singleLevel"/>
-    <w:tmpl w:val="EFA420DC"/>
+    <w:tmpl w:val="E31ADF18"/>
     <w:lvl w:ilvl="0">
       <w:start w:val="1"/>
       <w:numFmt w:val="decimal"/>
@@ -562,7 +562,7 @@
   <w:abstractNum w:abstractNumId="6" w15:restartNumberingAfterBreak="0">
     <w:nsid w:val="FFFFFF80"/>
     <w:multiLevelType w:val="singleLevel"/>
-    <w:tmpl w:val="62BE8B90"/>
+    <w:tmpl w:val="4BC67906"/>
     <w:lvl w:ilvl="0">
       <w:start w:val="1"/>
       <w:numFmt w:val="bullet"/>
@@ -582,7 +582,7 @@
   <w:abstractNum w:abstractNumId="7" w15:restartNumberingAfterBreak="0">
     <w:nsid w:val="FFFFFF81"/>
     <w:multiLevelType w:val="singleLevel"/>
-    <w:tmpl w:val="ABAEE7E4"/>
+    <w:tmpl w:val="44748BA4"/>
     <w:lvl w:ilvl="0">
       <w:start w:val="1"/>
       <w:numFmt w:val="bullet"/>
@@ -602,7 +602,7 @@
   <w:abstractNum w:abstractNumId="8" w15:restartNumberingAfterBreak="0">
     <w:nsid w:val="FFFFFF82"/>
     <w:multiLevelType w:val="singleLevel"/>
-    <w:tmpl w:val="B9269212"/>
+    <w:tmpl w:val="857672D8"/>
     <w:lvl w:ilvl="0">
       <w:start w:val="1"/>
       <w:numFmt w:val="bullet"/>
@@ -622,7 +622,7 @@
   <w:abstractNum w:abstractNumId="9" w15:restartNumberingAfterBreak="0">
     <w:nsid w:val="FFFFFF83"/>
     <w:multiLevelType w:val="singleLevel"/>
-    <w:tmpl w:val="6A8A992A"/>
+    <w:tmpl w:val="2E828090"/>
     <w:lvl w:ilvl="0">
       <w:start w:val="1"/>
       <w:numFmt w:val="bullet"/>
@@ -642,7 +642,7 @@
   <w:abstractNum w:abstractNumId="10" w15:restartNumberingAfterBreak="0">
     <w:nsid w:val="FFFFFF88"/>
     <w:multiLevelType w:val="singleLevel"/>
-    <w:tmpl w:val="07C442C8"/>
+    <w:tmpl w:val="5F4E99A2"/>
     <w:lvl w:ilvl="0">
       <w:start w:val="1"/>
       <w:numFmt w:val="decimal"/>
@@ -659,7 +659,7 @@
   <w:abstractNum w:abstractNumId="11" w15:restartNumberingAfterBreak="0">
     <w:nsid w:val="FFFFFF89"/>
     <w:multiLevelType w:val="singleLevel"/>
-    <w:tmpl w:val="4F48F212"/>
+    <w:tmpl w:val="811A3EF2"/>
     <w:lvl w:ilvl="0">
       <w:start w:val="1"/>
       <w:numFmt w:val="bullet"/>
@@ -1801,10 +1801,9 @@
   <w:style w:type="paragraph" w:customStyle="1" w:styleId="TableCaption">
     <w:name w:val="Table Caption"/>
     <w:basedOn w:val="Caption"/>
-    <w:rsid w:val="00934FF8"/>
+    <w:rsid w:val="00E863A5"/>
     <w:pPr>
       <w:keepNext/>
-      <w:spacing w:after="0"/>
     </w:pPr>
     <w:rPr>
       <w:rFonts w:asciiTheme="majorHAnsi" w:hAnsiTheme="majorHAnsi"/>

</xml_diff>

<commit_message>
add footer to topicguide
</commit_message>
<xml_diff>
--- a/inst/rmarkdown/templates/topicguide/resources/template.docx
+++ b/inst/rmarkdown/templates/topicguide/resources/template.docx
@@ -6,8 +6,6 @@
       <w:pPr>
         <w:pStyle w:val="Title"/>
       </w:pPr>
-      <w:bookmarkStart w:id="0" w:name="_GoBack"/>
-      <w:bookmarkEnd w:id="0"/>
       <w:r>
         <w:t>Bayesian Calibration</w:t>
       </w:r>
@@ -24,8 +22,8 @@
       <w:pPr>
         <w:pStyle w:val="Heading1"/>
       </w:pPr>
-      <w:bookmarkStart w:id="1" w:name="r-markdown"/>
-      <w:bookmarkEnd w:id="1"/>
+      <w:bookmarkStart w:id="0" w:name="r-markdown"/>
+      <w:bookmarkEnd w:id="0"/>
       <w:r>
         <w:t>R Markdown</w:t>
       </w:r>
@@ -152,8 +150,8 @@
       <w:pPr>
         <w:pStyle w:val="Heading2"/>
       </w:pPr>
-      <w:bookmarkStart w:id="2" w:name="including-plots"/>
-      <w:bookmarkEnd w:id="2"/>
+      <w:bookmarkStart w:id="1" w:name="including-plots"/>
+      <w:bookmarkEnd w:id="1"/>
       <w:r>
         <w:t>Including Plots</w:t>
       </w:r>
@@ -165,6 +163,8 @@
       <w:r>
         <w:t>You can also embed plots, for example:</w:t>
       </w:r>
+      <w:bookmarkStart w:id="2" w:name="_GoBack"/>
+      <w:bookmarkEnd w:id="2"/>
     </w:p>
     <w:p>
       <w:r>
@@ -253,6 +253,7 @@
       </w:r>
     </w:p>
     <w:sectPr>
+      <w:footerReference w:type="default" r:id="rId9"/>
       <w:pgSz w:w="12240" w:h="15840"/>
       <w:pgMar w:top="1440" w:right="1440" w:bottom="1440" w:left="1440" w:header="720" w:footer="720" w:gutter="0"/>
       <w:cols w:space="720"/>
@@ -286,6 +287,43 @@
 </w:endnotes>
 </file>
 
+<file path=word/footer1.xml><?xml version="1.0" encoding="utf-8"?>
+<w:ftr xmlns:wpc="http://schemas.microsoft.com/office/word/2010/wordprocessingCanvas" xmlns:cx="http://schemas.microsoft.com/office/drawing/2014/chartex" xmlns:cx1="http://schemas.microsoft.com/office/drawing/2015/9/8/chartex" xmlns:cx2="http://schemas.microsoft.com/office/drawing/2015/10/21/chartex" xmlns:cx3="http://schemas.microsoft.com/office/drawing/2016/5/9/chartex" xmlns:cx4="http://schemas.microsoft.com/office/drawing/2016/5/10/chartex" xmlns:cx5="http://schemas.microsoft.com/office/drawing/2016/5/11/chartex" xmlns:cx6="http://schemas.microsoft.com/office/drawing/2016/5/12/chartex" xmlns:cx7="http://schemas.microsoft.com/office/drawing/2016/5/13/chartex" xmlns:cx8="http://schemas.microsoft.com/office/drawing/2016/5/14/chartex" xmlns:mc="http://schemas.openxmlformats.org/markup-compatibility/2006" xmlns:aink="http://schemas.microsoft.com/office/drawing/2016/ink" xmlns:am3d="http://schemas.microsoft.com/office/drawing/2017/model3d" xmlns:o="urn:schemas-microsoft-com:office:office" xmlns:r="http://schemas.openxmlformats.org/officeDocument/2006/relationships" xmlns:m="http://schemas.openxmlformats.org/officeDocument/2006/math" xmlns:v="urn:schemas-microsoft-com:vml" xmlns:wp14="http://schemas.microsoft.com/office/word/2010/wordprocessingDrawing" xmlns:wp="http://schemas.openxmlformats.org/drawingml/2006/wordprocessingDrawing" xmlns:w10="urn:schemas-microsoft-com:office:word" xmlns:w="http://schemas.openxmlformats.org/wordprocessingml/2006/main" xmlns:w14="http://schemas.microsoft.com/office/word/2010/wordml" xmlns:w15="http://schemas.microsoft.com/office/word/2012/wordml" xmlns:w16cid="http://schemas.microsoft.com/office/word/2016/wordml/cid" xmlns:w16se="http://schemas.microsoft.com/office/word/2015/wordml/symex" xmlns:wpg="http://schemas.microsoft.com/office/word/2010/wordprocessingGroup" xmlns:wpi="http://schemas.microsoft.com/office/word/2010/wordprocessingInk" xmlns:wne="http://schemas.microsoft.com/office/word/2006/wordml" xmlns:wps="http://schemas.microsoft.com/office/word/2010/wordprocessingShape" mc:Ignorable="w14 w15 w16se w16cid wp14">
+  <w:p>
+    <w:pPr>
+      <w:pStyle w:val="Footer"/>
+    </w:pPr>
+    <w:r>
+      <w:t>FOR INTERNAL CONSORTIUM REVIEW ONLY</w:t>
+    </w:r>
+    <w:r>
+      <w:tab/>
+    </w:r>
+    <w:r>
+      <w:tab/>
+    </w:r>
+    <w:r>
+      <w:fldChar w:fldCharType="begin"/>
+    </w:r>
+    <w:r>
+      <w:instrText xml:space="preserve"> PAGE  \* MERGEFORMAT </w:instrText>
+    </w:r>
+    <w:r>
+      <w:fldChar w:fldCharType="separate"/>
+    </w:r>
+    <w:r>
+      <w:rPr>
+        <w:noProof/>
+      </w:rPr>
+      <w:t>1</w:t>
+    </w:r>
+    <w:r>
+      <w:fldChar w:fldCharType="end"/>
+    </w:r>
+  </w:p>
+</w:ftr>
+</file>
+
 <file path=word/footnotes.xml><?xml version="1.0" encoding="utf-8"?>
 <w:footnotes xmlns:wpc="http://schemas.microsoft.com/office/word/2010/wordprocessingCanvas" xmlns:cx="http://schemas.microsoft.com/office/drawing/2014/chartex" xmlns:cx1="http://schemas.microsoft.com/office/drawing/2015/9/8/chartex" xmlns:cx2="http://schemas.microsoft.com/office/drawing/2015/10/21/chartex" xmlns:cx3="http://schemas.microsoft.com/office/drawing/2016/5/9/chartex" xmlns:cx4="http://schemas.microsoft.com/office/drawing/2016/5/10/chartex" xmlns:cx5="http://schemas.microsoft.com/office/drawing/2016/5/11/chartex" xmlns:cx6="http://schemas.microsoft.com/office/drawing/2016/5/12/chartex" xmlns:cx7="http://schemas.microsoft.com/office/drawing/2016/5/13/chartex" xmlns:cx8="http://schemas.microsoft.com/office/drawing/2016/5/14/chartex" xmlns:mc="http://schemas.openxmlformats.org/markup-compatibility/2006" xmlns:aink="http://schemas.microsoft.com/office/drawing/2016/ink" xmlns:am3d="http://schemas.microsoft.com/office/drawing/2017/model3d" xmlns:o="urn:schemas-microsoft-com:office:office" xmlns:r="http://schemas.openxmlformats.org/officeDocument/2006/relationships" xmlns:m="http://schemas.openxmlformats.org/officeDocument/2006/math" xmlns:v="urn:schemas-microsoft-com:vml" xmlns:wp14="http://schemas.microsoft.com/office/word/2010/wordprocessingDrawing" xmlns:wp="http://schemas.openxmlformats.org/drawingml/2006/wordprocessingDrawing" xmlns:w10="urn:schemas-microsoft-com:office:word" xmlns:w="http://schemas.openxmlformats.org/wordprocessingml/2006/main" xmlns:w14="http://schemas.microsoft.com/office/word/2010/wordml" xmlns:w15="http://schemas.microsoft.com/office/word/2012/wordml" xmlns:w16cid="http://schemas.microsoft.com/office/word/2016/wordml/cid" xmlns:w16se="http://schemas.microsoft.com/office/word/2015/wordml/symex" xmlns:wpg="http://schemas.microsoft.com/office/word/2010/wordprocessingGroup" xmlns:wpi="http://schemas.microsoft.com/office/word/2010/wordprocessingInk" xmlns:wne="http://schemas.microsoft.com/office/word/2006/wordml" xmlns:wps="http://schemas.microsoft.com/office/word/2010/wordprocessingShape" mc:Ignorable="w14 w15 w16se w16cid wp14">
   <w:footnote w:type="separator" w:id="-1">
@@ -494,7 +532,7 @@
   <w:abstractNum w:abstractNumId="2" w15:restartNumberingAfterBreak="0">
     <w:nsid w:val="FFFFFF7C"/>
     <w:multiLevelType w:val="singleLevel"/>
-    <w:tmpl w:val="367A300A"/>
+    <w:tmpl w:val="DD98A518"/>
     <w:lvl w:ilvl="0">
       <w:start w:val="1"/>
       <w:numFmt w:val="decimal"/>
@@ -511,7 +549,7 @@
   <w:abstractNum w:abstractNumId="3" w15:restartNumberingAfterBreak="0">
     <w:nsid w:val="FFFFFF7D"/>
     <w:multiLevelType w:val="singleLevel"/>
-    <w:tmpl w:val="3CD2A04E"/>
+    <w:tmpl w:val="348AEC3C"/>
     <w:lvl w:ilvl="0">
       <w:start w:val="1"/>
       <w:numFmt w:val="decimal"/>
@@ -528,7 +566,7 @@
   <w:abstractNum w:abstractNumId="4" w15:restartNumberingAfterBreak="0">
     <w:nsid w:val="FFFFFF7E"/>
     <w:multiLevelType w:val="singleLevel"/>
-    <w:tmpl w:val="4ED6DF58"/>
+    <w:tmpl w:val="4AA6235C"/>
     <w:lvl w:ilvl="0">
       <w:start w:val="1"/>
       <w:numFmt w:val="decimal"/>
@@ -545,7 +583,7 @@
   <w:abstractNum w:abstractNumId="5" w15:restartNumberingAfterBreak="0">
     <w:nsid w:val="FFFFFF7F"/>
     <w:multiLevelType w:val="singleLevel"/>
-    <w:tmpl w:val="E31ADF18"/>
+    <w:tmpl w:val="021C4036"/>
     <w:lvl w:ilvl="0">
       <w:start w:val="1"/>
       <w:numFmt w:val="decimal"/>
@@ -562,7 +600,7 @@
   <w:abstractNum w:abstractNumId="6" w15:restartNumberingAfterBreak="0">
     <w:nsid w:val="FFFFFF80"/>
     <w:multiLevelType w:val="singleLevel"/>
-    <w:tmpl w:val="4BC67906"/>
+    <w:tmpl w:val="C0784AE0"/>
     <w:lvl w:ilvl="0">
       <w:start w:val="1"/>
       <w:numFmt w:val="bullet"/>
@@ -582,7 +620,7 @@
   <w:abstractNum w:abstractNumId="7" w15:restartNumberingAfterBreak="0">
     <w:nsid w:val="FFFFFF81"/>
     <w:multiLevelType w:val="singleLevel"/>
-    <w:tmpl w:val="44748BA4"/>
+    <w:tmpl w:val="E96A3F1A"/>
     <w:lvl w:ilvl="0">
       <w:start w:val="1"/>
       <w:numFmt w:val="bullet"/>
@@ -602,7 +640,7 @@
   <w:abstractNum w:abstractNumId="8" w15:restartNumberingAfterBreak="0">
     <w:nsid w:val="FFFFFF82"/>
     <w:multiLevelType w:val="singleLevel"/>
-    <w:tmpl w:val="857672D8"/>
+    <w:tmpl w:val="272405AA"/>
     <w:lvl w:ilvl="0">
       <w:start w:val="1"/>
       <w:numFmt w:val="bullet"/>
@@ -622,7 +660,7 @@
   <w:abstractNum w:abstractNumId="9" w15:restartNumberingAfterBreak="0">
     <w:nsid w:val="FFFFFF83"/>
     <w:multiLevelType w:val="singleLevel"/>
-    <w:tmpl w:val="2E828090"/>
+    <w:tmpl w:val="C6E6F992"/>
     <w:lvl w:ilvl="0">
       <w:start w:val="1"/>
       <w:numFmt w:val="bullet"/>
@@ -642,7 +680,7 @@
   <w:abstractNum w:abstractNumId="10" w15:restartNumberingAfterBreak="0">
     <w:nsid w:val="FFFFFF88"/>
     <w:multiLevelType w:val="singleLevel"/>
-    <w:tmpl w:val="5F4E99A2"/>
+    <w:tmpl w:val="B8A65880"/>
     <w:lvl w:ilvl="0">
       <w:start w:val="1"/>
       <w:numFmt w:val="decimal"/>
@@ -659,7 +697,7 @@
   <w:abstractNum w:abstractNumId="11" w15:restartNumberingAfterBreak="0">
     <w:nsid w:val="FFFFFF89"/>
     <w:multiLevelType w:val="singleLevel"/>
-    <w:tmpl w:val="811A3EF2"/>
+    <w:tmpl w:val="0EB827DE"/>
     <w:lvl w:ilvl="0">
       <w:start w:val="1"/>
       <w:numFmt w:val="bullet"/>
@@ -2244,6 +2282,59 @@
       <w:sz w:val="22"/>
     </w:rPr>
   </w:style>
+  <w:style w:type="paragraph" w:styleId="Header">
+    <w:name w:val="header"/>
+    <w:basedOn w:val="Normal"/>
+    <w:link w:val="HeaderChar"/>
+    <w:unhideWhenUsed/>
+    <w:rsid w:val="00DF04FB"/>
+    <w:pPr>
+      <w:tabs>
+        <w:tab w:val="center" w:pos="4680"/>
+        <w:tab w:val="right" w:pos="9360"/>
+      </w:tabs>
+      <w:spacing w:after="0"/>
+    </w:pPr>
+  </w:style>
+  <w:style w:type="character" w:customStyle="1" w:styleId="HeaderChar">
+    <w:name w:val="Header Char"/>
+    <w:basedOn w:val="DefaultParagraphFont"/>
+    <w:link w:val="Header"/>
+    <w:rsid w:val="00DF04FB"/>
+  </w:style>
+  <w:style w:type="paragraph" w:styleId="Footer">
+    <w:name w:val="footer"/>
+    <w:basedOn w:val="Normal"/>
+    <w:link w:val="FooterChar"/>
+    <w:unhideWhenUsed/>
+    <w:rsid w:val="00DF04FB"/>
+    <w:pPr>
+      <w:tabs>
+        <w:tab w:val="center" w:pos="4680"/>
+        <w:tab w:val="right" w:pos="9360"/>
+      </w:tabs>
+      <w:spacing w:after="0"/>
+    </w:pPr>
+    <w:rPr>
+      <w:rFonts w:ascii="Calibri" w:hAnsi="Calibri"/>
+    </w:rPr>
+  </w:style>
+  <w:style w:type="character" w:customStyle="1" w:styleId="FooterChar">
+    <w:name w:val="Footer Char"/>
+    <w:basedOn w:val="DefaultParagraphFont"/>
+    <w:link w:val="Footer"/>
+    <w:rsid w:val="00DF04FB"/>
+    <w:rPr>
+      <w:rFonts w:ascii="Calibri" w:hAnsi="Calibri"/>
+    </w:rPr>
+  </w:style>
+  <w:style w:type="character" w:styleId="PageNumber">
+    <w:name w:val="page number"/>
+    <w:basedOn w:val="DefaultParagraphFont"/>
+    <w:semiHidden/>
+    <w:unhideWhenUsed/>
+    <w:rsid w:val="00DF04FB"/>
+  </w:style>
 </w:styles>
 </file>
 

</xml_diff>

<commit_message>
minor tweaks to topic guide template
</commit_message>
<xml_diff>
--- a/inst/rmarkdown/templates/topicguide/resources/template.docx
+++ b/inst/rmarkdown/templates/topicguide/resources/template.docx
@@ -61,7 +61,12 @@
         <w:t>Knit</w:t>
       </w:r>
       <w:r>
-        <w:t xml:space="preserve"> button a document will be generated that includes both content as well as the output of any embedded R code chunks within the document. You can embed an R code chunk like this:</w:t>
+        <w:t xml:space="preserve"> button a document will be</w:t>
+      </w:r>
+      <w:bookmarkStart w:id="1" w:name="_GoBack"/>
+      <w:bookmarkEnd w:id="1"/>
+      <w:r>
+        <w:t xml:space="preserve"> generated that includes both content as well as the output of any embedded R code chunks within the document. You can embed an R code chunk like this:</w:t>
       </w:r>
     </w:p>
     <w:p>
@@ -150,8 +155,8 @@
       <w:pPr>
         <w:pStyle w:val="Heading2"/>
       </w:pPr>
-      <w:bookmarkStart w:id="1" w:name="including-plots"/>
-      <w:bookmarkEnd w:id="1"/>
+      <w:bookmarkStart w:id="2" w:name="including-plots"/>
+      <w:bookmarkEnd w:id="2"/>
       <w:r>
         <w:t>Including Plots</w:t>
       </w:r>
@@ -163,8 +168,6 @@
       <w:r>
         <w:t>You can also embed plots, for example:</w:t>
       </w:r>
-      <w:bookmarkStart w:id="2" w:name="_GoBack"/>
-      <w:bookmarkEnd w:id="2"/>
     </w:p>
     <w:p>
       <w:r>
@@ -532,7 +535,7 @@
   <w:abstractNum w:abstractNumId="2" w15:restartNumberingAfterBreak="0">
     <w:nsid w:val="FFFFFF7C"/>
     <w:multiLevelType w:val="singleLevel"/>
-    <w:tmpl w:val="DD98A518"/>
+    <w:tmpl w:val="80B2AA88"/>
     <w:lvl w:ilvl="0">
       <w:start w:val="1"/>
       <w:numFmt w:val="decimal"/>
@@ -549,7 +552,7 @@
   <w:abstractNum w:abstractNumId="3" w15:restartNumberingAfterBreak="0">
     <w:nsid w:val="FFFFFF7D"/>
     <w:multiLevelType w:val="singleLevel"/>
-    <w:tmpl w:val="348AEC3C"/>
+    <w:tmpl w:val="9484FED6"/>
     <w:lvl w:ilvl="0">
       <w:start w:val="1"/>
       <w:numFmt w:val="decimal"/>
@@ -566,7 +569,7 @@
   <w:abstractNum w:abstractNumId="4" w15:restartNumberingAfterBreak="0">
     <w:nsid w:val="FFFFFF7E"/>
     <w:multiLevelType w:val="singleLevel"/>
-    <w:tmpl w:val="4AA6235C"/>
+    <w:tmpl w:val="21BEC28A"/>
     <w:lvl w:ilvl="0">
       <w:start w:val="1"/>
       <w:numFmt w:val="decimal"/>
@@ -583,7 +586,7 @@
   <w:abstractNum w:abstractNumId="5" w15:restartNumberingAfterBreak="0">
     <w:nsid w:val="FFFFFF7F"/>
     <w:multiLevelType w:val="singleLevel"/>
-    <w:tmpl w:val="021C4036"/>
+    <w:tmpl w:val="B7B4E1B2"/>
     <w:lvl w:ilvl="0">
       <w:start w:val="1"/>
       <w:numFmt w:val="decimal"/>
@@ -600,7 +603,7 @@
   <w:abstractNum w:abstractNumId="6" w15:restartNumberingAfterBreak="0">
     <w:nsid w:val="FFFFFF80"/>
     <w:multiLevelType w:val="singleLevel"/>
-    <w:tmpl w:val="C0784AE0"/>
+    <w:tmpl w:val="2BDC19A0"/>
     <w:lvl w:ilvl="0">
       <w:start w:val="1"/>
       <w:numFmt w:val="bullet"/>
@@ -620,7 +623,7 @@
   <w:abstractNum w:abstractNumId="7" w15:restartNumberingAfterBreak="0">
     <w:nsid w:val="FFFFFF81"/>
     <w:multiLevelType w:val="singleLevel"/>
-    <w:tmpl w:val="E96A3F1A"/>
+    <w:tmpl w:val="7D7094FE"/>
     <w:lvl w:ilvl="0">
       <w:start w:val="1"/>
       <w:numFmt w:val="bullet"/>
@@ -640,7 +643,7 @@
   <w:abstractNum w:abstractNumId="8" w15:restartNumberingAfterBreak="0">
     <w:nsid w:val="FFFFFF82"/>
     <w:multiLevelType w:val="singleLevel"/>
-    <w:tmpl w:val="272405AA"/>
+    <w:tmpl w:val="487C3E76"/>
     <w:lvl w:ilvl="0">
       <w:start w:val="1"/>
       <w:numFmt w:val="bullet"/>
@@ -660,7 +663,7 @@
   <w:abstractNum w:abstractNumId="9" w15:restartNumberingAfterBreak="0">
     <w:nsid w:val="FFFFFF83"/>
     <w:multiLevelType w:val="singleLevel"/>
-    <w:tmpl w:val="C6E6F992"/>
+    <w:tmpl w:val="A4F49B12"/>
     <w:lvl w:ilvl="0">
       <w:start w:val="1"/>
       <w:numFmt w:val="bullet"/>
@@ -680,7 +683,7 @@
   <w:abstractNum w:abstractNumId="10" w15:restartNumberingAfterBreak="0">
     <w:nsid w:val="FFFFFF88"/>
     <w:multiLevelType w:val="singleLevel"/>
-    <w:tmpl w:val="B8A65880"/>
+    <w:tmpl w:val="E4A04BA4"/>
     <w:lvl w:ilvl="0">
       <w:start w:val="1"/>
       <w:numFmt w:val="decimal"/>
@@ -697,7 +700,7 @@
   <w:abstractNum w:abstractNumId="11" w15:restartNumberingAfterBreak="0">
     <w:nsid w:val="FFFFFF89"/>
     <w:multiLevelType w:val="singleLevel"/>
-    <w:tmpl w:val="0EB827DE"/>
+    <w:tmpl w:val="8A60F6E8"/>
     <w:lvl w:ilvl="0">
       <w:start w:val="1"/>
       <w:numFmt w:val="bullet"/>
@@ -1165,7 +1168,7 @@
       </w:pPr>
     </w:pPrDefault>
   </w:docDefaults>
-  <w:latentStyles w:defLockedState="0" w:defUIPriority="0" w:defSemiHidden="0" w:defUnhideWhenUsed="0" w:defQFormat="0" w:count="376">
+  <w:latentStyles w:defLockedState="0" w:defUIPriority="0" w:defSemiHidden="0" w:defUnhideWhenUsed="0" w:defQFormat="0" w:count="377">
     <w:lsdException w:name="heading 1" w:uiPriority="9" w:qFormat="1"/>
     <w:lsdException w:name="heading 6" w:semiHidden="1" w:unhideWhenUsed="1"/>
     <w:lsdException w:name="index 3" w:semiHidden="1" w:unhideWhenUsed="1"/>
@@ -1250,7 +1253,6 @@
     <w:lsdException w:name="HTML Sample" w:semiHidden="1" w:unhideWhenUsed="1"/>
     <w:lsdException w:name="HTML Typewriter" w:semiHidden="1" w:unhideWhenUsed="1"/>
     <w:lsdException w:name="HTML Variable" w:semiHidden="1" w:unhideWhenUsed="1"/>
-    <w:lsdException w:name="Normal Table" w:semiHidden="1" w:unhideWhenUsed="1"/>
     <w:lsdException w:name="annotation subject" w:semiHidden="1" w:unhideWhenUsed="1"/>
     <w:lsdException w:name="No List" w:semiHidden="1" w:unhideWhenUsed="1"/>
     <w:lsdException w:name="Outline List 1" w:semiHidden="1" w:unhideWhenUsed="1"/>
@@ -1297,9 +1299,7 @@
     <w:lsdException w:name="Table Subtle 2" w:semiHidden="1" w:unhideWhenUsed="1"/>
     <w:lsdException w:name="Table Web 1" w:semiHidden="1" w:unhideWhenUsed="1"/>
     <w:lsdException w:name="Table Web 2" w:semiHidden="1" w:unhideWhenUsed="1"/>
-    <w:lsdException w:name="Table Web 3" w:semiHidden="1" w:unhideWhenUsed="1"/>
     <w:lsdException w:name="Balloon Text" w:semiHidden="1" w:unhideWhenUsed="1"/>
-    <w:lsdException w:name="Table Theme" w:semiHidden="1" w:unhideWhenUsed="1"/>
     <w:lsdException w:name="Placeholder Text" w:semiHidden="1"/>
     <w:lsdException w:name="Light Shading"/>
     <w:lsdException w:name="Light List"/>
@@ -1320,7 +1320,6 @@
     <w:lsdException w:name="Light Grid Accent 1"/>
     <w:lsdException w:name="Medium Shading 1 Accent 1"/>
     <w:lsdException w:name="Medium Shading 2 Accent 1"/>
-    <w:lsdException w:name="Medium List 1 Accent 1"/>
     <w:lsdException w:name="Revision" w:semiHidden="1"/>
     <w:lsdException w:name="Medium List 2 Accent 1"/>
     <w:lsdException w:name="Medium Grid 1 Accent 1"/>
@@ -1399,7 +1398,6 @@
     <w:lsdException w:name="Dark List Accent 6"/>
     <w:lsdException w:name="Colorful Shading Accent 6"/>
     <w:lsdException w:name="Colorful List Accent 6"/>
-    <w:lsdException w:name="Colorful Grid Accent 6"/>
     <w:lsdException w:name="Bibliography" w:semiHidden="1" w:unhideWhenUsed="1"/>
     <w:lsdException w:name="TOC Heading" w:semiHidden="1" w:unhideWhenUsed="1"/>
     <w:lsdException w:name="Grid Table 4" w:uiPriority="49"/>
@@ -1502,10 +1500,19 @@
     <w:lsdException w:name="Hashtag" w:semiHidden="1" w:uiPriority="99" w:unhideWhenUsed="1"/>
     <w:lsdException w:name="Unresolved Mention" w:semiHidden="1" w:uiPriority="99" w:unhideWhenUsed="1"/>
     <w:lsdException w:name="Smart Link" w:semiHidden="1" w:uiPriority="99" w:unhideWhenUsed="1"/>
+    <w:lsdException w:name="Smart Link Error" w:semiHidden="1" w:uiPriority="99" w:unhideWhenUsed="1"/>
   </w:latentStyles>
   <w:style w:type="paragraph" w:default="1" w:styleId="Normal">
     <w:name w:val="Normal"/>
     <w:qFormat/>
+    <w:rsid w:val="007C4167"/>
+    <w:pPr>
+      <w:spacing w:after="160"/>
+    </w:pPr>
+    <w:rPr>
+      <w:rFonts w:ascii="Calibri" w:hAnsi="Calibri"/>
+      <w:sz w:val="22"/>
+    </w:rPr>
   </w:style>
   <w:style w:type="paragraph" w:styleId="Heading1">
     <w:name w:val="heading 1"/>
@@ -1610,7 +1617,6 @@
       <w:i/>
       <w:iCs/>
       <w:color w:val="244061" w:themeColor="accent1" w:themeShade="80"/>
-      <w:sz w:val="22"/>
     </w:rPr>
   </w:style>
   <w:style w:type="paragraph" w:styleId="Heading6">
@@ -1667,13 +1673,6 @@
     <w:link w:val="BodyTextChar"/>
     <w:qFormat/>
     <w:rsid w:val="002C79D8"/>
-    <w:pPr>
-      <w:spacing w:after="160"/>
-    </w:pPr>
-    <w:rPr>
-      <w:rFonts w:ascii="Calibri" w:hAnsi="Calibri"/>
-      <w:sz w:val="22"/>
-    </w:rPr>
   </w:style>
   <w:style w:type="paragraph" w:customStyle="1" w:styleId="FirstParagraph">
     <w:name w:val="First Paragraph"/>
@@ -1681,13 +1680,6 @@
     <w:next w:val="Normal"/>
     <w:qFormat/>
     <w:rsid w:val="002C79D8"/>
-    <w:pPr>
-      <w:spacing w:after="160"/>
-    </w:pPr>
-    <w:rPr>
-      <w:rFonts w:ascii="Calibri" w:hAnsi="Calibri"/>
-      <w:sz w:val="22"/>
-    </w:rPr>
   </w:style>
   <w:style w:type="paragraph" w:customStyle="1" w:styleId="Compact">
     <w:name w:val="Compact"/>
@@ -1805,7 +1797,6 @@
     </w:pPr>
     <w:rPr>
       <w:rFonts w:asciiTheme="majorHAnsi" w:hAnsiTheme="majorHAnsi"/>
-      <w:sz w:val="22"/>
     </w:rPr>
   </w:style>
   <w:style w:type="paragraph" w:customStyle="1" w:styleId="DefinitionTerm">
@@ -1846,7 +1837,6 @@
     <w:rPr>
       <w:rFonts w:asciiTheme="majorHAnsi" w:hAnsiTheme="majorHAnsi"/>
       <w:i w:val="0"/>
-      <w:sz w:val="22"/>
     </w:rPr>
   </w:style>
   <w:style w:type="paragraph" w:customStyle="1" w:styleId="ImageCaption">
@@ -1854,9 +1844,7 @@
     <w:basedOn w:val="Caption"/>
     <w:rsid w:val="001C3640"/>
     <w:rPr>
-      <w:rFonts w:ascii="Calibri" w:hAnsi="Calibri"/>
       <w:i w:val="0"/>
-      <w:sz w:val="22"/>
     </w:rPr>
   </w:style>
   <w:style w:type="paragraph" w:customStyle="1" w:styleId="Figure">
@@ -2315,9 +2303,6 @@
       </w:tabs>
       <w:spacing w:after="0"/>
     </w:pPr>
-    <w:rPr>
-      <w:rFonts w:ascii="Calibri" w:hAnsi="Calibri"/>
-    </w:rPr>
   </w:style>
   <w:style w:type="character" w:customStyle="1" w:styleId="FooterChar">
     <w:name w:val="Footer Char"/>

</xml_diff>

<commit_message>
slightly bigger level 2 heading
</commit_message>
<xml_diff>
--- a/inst/rmarkdown/templates/topicguide/resources/template.docx
+++ b/inst/rmarkdown/templates/topicguide/resources/template.docx
@@ -6,6 +6,8 @@
       <w:pPr>
         <w:pStyle w:val="Title"/>
       </w:pPr>
+      <w:bookmarkStart w:id="0" w:name="_GoBack"/>
+      <w:bookmarkEnd w:id="0"/>
       <w:r>
         <w:t>Bayesian Calibration</w:t>
       </w:r>
@@ -22,8 +24,8 @@
       <w:pPr>
         <w:pStyle w:val="Heading1"/>
       </w:pPr>
-      <w:bookmarkStart w:id="0" w:name="r-markdown"/>
-      <w:bookmarkEnd w:id="0"/>
+      <w:bookmarkStart w:id="1" w:name="r-markdown"/>
+      <w:bookmarkEnd w:id="1"/>
       <w:r>
         <w:t>R Markdown</w:t>
       </w:r>
@@ -61,12 +63,7 @@
         <w:t>Knit</w:t>
       </w:r>
       <w:r>
-        <w:t xml:space="preserve"> button a document will be</w:t>
-      </w:r>
-      <w:bookmarkStart w:id="1" w:name="_GoBack"/>
-      <w:bookmarkEnd w:id="1"/>
-      <w:r>
-        <w:t xml:space="preserve"> generated that includes both content as well as the output of any embedded R code chunks within the document. You can embed an R code chunk like this:</w:t>
+        <w:t xml:space="preserve"> button a document will be generated that includes both content as well as the output of any embedded R code chunks within the document. You can embed an R code chunk like this:</w:t>
       </w:r>
     </w:p>
     <w:p>
@@ -535,7 +532,7 @@
   <w:abstractNum w:abstractNumId="2" w15:restartNumberingAfterBreak="0">
     <w:nsid w:val="FFFFFF7C"/>
     <w:multiLevelType w:val="singleLevel"/>
-    <w:tmpl w:val="80B2AA88"/>
+    <w:tmpl w:val="8474F7D2"/>
     <w:lvl w:ilvl="0">
       <w:start w:val="1"/>
       <w:numFmt w:val="decimal"/>
@@ -552,7 +549,7 @@
   <w:abstractNum w:abstractNumId="3" w15:restartNumberingAfterBreak="0">
     <w:nsid w:val="FFFFFF7D"/>
     <w:multiLevelType w:val="singleLevel"/>
-    <w:tmpl w:val="9484FED6"/>
+    <w:tmpl w:val="EA58F866"/>
     <w:lvl w:ilvl="0">
       <w:start w:val="1"/>
       <w:numFmt w:val="decimal"/>
@@ -569,7 +566,7 @@
   <w:abstractNum w:abstractNumId="4" w15:restartNumberingAfterBreak="0">
     <w:nsid w:val="FFFFFF7E"/>
     <w:multiLevelType w:val="singleLevel"/>
-    <w:tmpl w:val="21BEC28A"/>
+    <w:tmpl w:val="FDC61912"/>
     <w:lvl w:ilvl="0">
       <w:start w:val="1"/>
       <w:numFmt w:val="decimal"/>
@@ -586,7 +583,7 @@
   <w:abstractNum w:abstractNumId="5" w15:restartNumberingAfterBreak="0">
     <w:nsid w:val="FFFFFF7F"/>
     <w:multiLevelType w:val="singleLevel"/>
-    <w:tmpl w:val="B7B4E1B2"/>
+    <w:tmpl w:val="09DA2F98"/>
     <w:lvl w:ilvl="0">
       <w:start w:val="1"/>
       <w:numFmt w:val="decimal"/>
@@ -603,7 +600,7 @@
   <w:abstractNum w:abstractNumId="6" w15:restartNumberingAfterBreak="0">
     <w:nsid w:val="FFFFFF80"/>
     <w:multiLevelType w:val="singleLevel"/>
-    <w:tmpl w:val="2BDC19A0"/>
+    <w:tmpl w:val="073E3028"/>
     <w:lvl w:ilvl="0">
       <w:start w:val="1"/>
       <w:numFmt w:val="bullet"/>
@@ -623,7 +620,7 @@
   <w:abstractNum w:abstractNumId="7" w15:restartNumberingAfterBreak="0">
     <w:nsid w:val="FFFFFF81"/>
     <w:multiLevelType w:val="singleLevel"/>
-    <w:tmpl w:val="7D7094FE"/>
+    <w:tmpl w:val="DABCD8CC"/>
     <w:lvl w:ilvl="0">
       <w:start w:val="1"/>
       <w:numFmt w:val="bullet"/>
@@ -643,7 +640,7 @@
   <w:abstractNum w:abstractNumId="8" w15:restartNumberingAfterBreak="0">
     <w:nsid w:val="FFFFFF82"/>
     <w:multiLevelType w:val="singleLevel"/>
-    <w:tmpl w:val="487C3E76"/>
+    <w:tmpl w:val="AE08EFD6"/>
     <w:lvl w:ilvl="0">
       <w:start w:val="1"/>
       <w:numFmt w:val="bullet"/>
@@ -663,7 +660,7 @@
   <w:abstractNum w:abstractNumId="9" w15:restartNumberingAfterBreak="0">
     <w:nsid w:val="FFFFFF83"/>
     <w:multiLevelType w:val="singleLevel"/>
-    <w:tmpl w:val="A4F49B12"/>
+    <w:tmpl w:val="65EC8064"/>
     <w:lvl w:ilvl="0">
       <w:start w:val="1"/>
       <w:numFmt w:val="bullet"/>
@@ -683,7 +680,7 @@
   <w:abstractNum w:abstractNumId="10" w15:restartNumberingAfterBreak="0">
     <w:nsid w:val="FFFFFF88"/>
     <w:multiLevelType w:val="singleLevel"/>
-    <w:tmpl w:val="E4A04BA4"/>
+    <w:tmpl w:val="5720E66A"/>
     <w:lvl w:ilvl="0">
       <w:start w:val="1"/>
       <w:numFmt w:val="decimal"/>
@@ -700,7 +697,7 @@
   <w:abstractNum w:abstractNumId="11" w15:restartNumberingAfterBreak="0">
     <w:nsid w:val="FFFFFF89"/>
     <w:multiLevelType w:val="singleLevel"/>
-    <w:tmpl w:val="8A60F6E8"/>
+    <w:tmpl w:val="0590E69E"/>
     <w:lvl w:ilvl="0">
       <w:start w:val="1"/>
       <w:numFmt w:val="bullet"/>
@@ -1253,6 +1250,7 @@
     <w:lsdException w:name="HTML Sample" w:semiHidden="1" w:unhideWhenUsed="1"/>
     <w:lsdException w:name="HTML Typewriter" w:semiHidden="1" w:unhideWhenUsed="1"/>
     <w:lsdException w:name="HTML Variable" w:semiHidden="1" w:unhideWhenUsed="1"/>
+    <w:lsdException w:name="Normal Table" w:semiHidden="1" w:unhideWhenUsed="1"/>
     <w:lsdException w:name="annotation subject" w:semiHidden="1" w:unhideWhenUsed="1"/>
     <w:lsdException w:name="No List" w:semiHidden="1" w:unhideWhenUsed="1"/>
     <w:lsdException w:name="Outline List 1" w:semiHidden="1" w:unhideWhenUsed="1"/>
@@ -1299,7 +1297,9 @@
     <w:lsdException w:name="Table Subtle 2" w:semiHidden="1" w:unhideWhenUsed="1"/>
     <w:lsdException w:name="Table Web 1" w:semiHidden="1" w:unhideWhenUsed="1"/>
     <w:lsdException w:name="Table Web 2" w:semiHidden="1" w:unhideWhenUsed="1"/>
+    <w:lsdException w:name="Table Web 3" w:semiHidden="1" w:unhideWhenUsed="1"/>
     <w:lsdException w:name="Balloon Text" w:semiHidden="1" w:unhideWhenUsed="1"/>
+    <w:lsdException w:name="Table Theme" w:semiHidden="1" w:unhideWhenUsed="1"/>
     <w:lsdException w:name="Placeholder Text" w:semiHidden="1"/>
     <w:lsdException w:name="Light Shading"/>
     <w:lsdException w:name="Light List"/>
@@ -1320,6 +1320,7 @@
     <w:lsdException w:name="Light Grid Accent 1"/>
     <w:lsdException w:name="Medium Shading 1 Accent 1"/>
     <w:lsdException w:name="Medium Shading 2 Accent 1"/>
+    <w:lsdException w:name="Medium List 1 Accent 1"/>
     <w:lsdException w:name="Revision" w:semiHidden="1"/>
     <w:lsdException w:name="Medium List 2 Accent 1"/>
     <w:lsdException w:name="Medium Grid 1 Accent 1"/>
@@ -1398,6 +1399,7 @@
     <w:lsdException w:name="Dark List Accent 6"/>
     <w:lsdException w:name="Colorful Shading Accent 6"/>
     <w:lsdException w:name="Colorful List Accent 6"/>
+    <w:lsdException w:name="Colorful Grid Accent 6"/>
     <w:lsdException w:name="Bibliography" w:semiHidden="1" w:unhideWhenUsed="1"/>
     <w:lsdException w:name="TOC Heading" w:semiHidden="1" w:unhideWhenUsed="1"/>
     <w:lsdException w:name="Grid Table 4" w:uiPriority="49"/>
@@ -1542,7 +1544,7 @@
     <w:uiPriority w:val="9"/>
     <w:unhideWhenUsed/>
     <w:qFormat/>
-    <w:rsid w:val="00EE09A9"/>
+    <w:rsid w:val="00EB1BA1"/>
     <w:pPr>
       <w:keepNext/>
       <w:keepLines/>
@@ -1553,6 +1555,7 @@
       <w:rFonts w:asciiTheme="majorHAnsi" w:eastAsiaTheme="majorEastAsia" w:hAnsiTheme="majorHAnsi" w:cstheme="majorBidi"/>
       <w:bCs/>
       <w:color w:val="4F81BD" w:themeColor="accent1"/>
+      <w:sz w:val="24"/>
       <w:szCs w:val="32"/>
     </w:rPr>
   </w:style>

</xml_diff>